<commit_message>
Basic game running against a random AI
</commit_message>
<xml_diff>
--- a/2 - Game Theory/PS 2.docx
+++ b/2 - Game Theory/PS 2.docx
@@ -32,11 +32,15 @@
       </w:pPr>
     </w:p>
     <w:p>
+      <w:pPr>
+        <w:pStyle w:val="ListParagraph"/>
+        <w:numPr>
+          <w:ilvl w:val="0"/>
+          <w:numId w:val="4"/>
+        </w:numPr>
+      </w:pPr>
       <w:bookmarkStart w:id="0" w:name="_GoBack"/>
       <w:bookmarkEnd w:id="0"/>
-      <w:r>
-        <w:t xml:space="preserve"> </w:t>
-      </w:r>
     </w:p>
     <w:sectPr>
       <w:pgSz w:w="12240" w:h="15840"/>
@@ -276,11 +280,195 @@
       </w:rPr>
     </w:lvl>
   </w:abstractNum>
+  <w:abstractNum w:abstractNumId="2">
+    <w:nsid w:val="1E17044E"/>
+    <w:multiLevelType w:val="hybridMultilevel"/>
+    <w:tmpl w:val="13307AFE"/>
+    <w:lvl w:ilvl="0" w:tplc="04090011">
+      <w:start w:val="1"/>
+      <w:numFmt w:val="decimal"/>
+      <w:lvlText w:val="%1)"/>
+      <w:lvlJc w:val="left"/>
+      <w:pPr>
+        <w:ind w:left="720" w:hanging="360"/>
+      </w:pPr>
+      <w:rPr>
+        <w:rFonts w:hint="default"/>
+      </w:rPr>
+    </w:lvl>
+    <w:lvl w:ilvl="1" w:tplc="04090019" w:tentative="1">
+      <w:start w:val="1"/>
+      <w:numFmt w:val="lowerLetter"/>
+      <w:lvlText w:val="%2."/>
+      <w:lvlJc w:val="left"/>
+      <w:pPr>
+        <w:ind w:left="1440" w:hanging="360"/>
+      </w:pPr>
+    </w:lvl>
+    <w:lvl w:ilvl="2" w:tplc="0409001B" w:tentative="1">
+      <w:start w:val="1"/>
+      <w:numFmt w:val="lowerRoman"/>
+      <w:lvlText w:val="%3."/>
+      <w:lvlJc w:val="right"/>
+      <w:pPr>
+        <w:ind w:left="2160" w:hanging="180"/>
+      </w:pPr>
+    </w:lvl>
+    <w:lvl w:ilvl="3" w:tplc="0409000F" w:tentative="1">
+      <w:start w:val="1"/>
+      <w:numFmt w:val="decimal"/>
+      <w:lvlText w:val="%4."/>
+      <w:lvlJc w:val="left"/>
+      <w:pPr>
+        <w:ind w:left="2880" w:hanging="360"/>
+      </w:pPr>
+    </w:lvl>
+    <w:lvl w:ilvl="4" w:tplc="04090019" w:tentative="1">
+      <w:start w:val="1"/>
+      <w:numFmt w:val="lowerLetter"/>
+      <w:lvlText w:val="%5."/>
+      <w:lvlJc w:val="left"/>
+      <w:pPr>
+        <w:ind w:left="3600" w:hanging="360"/>
+      </w:pPr>
+    </w:lvl>
+    <w:lvl w:ilvl="5" w:tplc="0409001B" w:tentative="1">
+      <w:start w:val="1"/>
+      <w:numFmt w:val="lowerRoman"/>
+      <w:lvlText w:val="%6."/>
+      <w:lvlJc w:val="right"/>
+      <w:pPr>
+        <w:ind w:left="4320" w:hanging="180"/>
+      </w:pPr>
+    </w:lvl>
+    <w:lvl w:ilvl="6" w:tplc="0409000F" w:tentative="1">
+      <w:start w:val="1"/>
+      <w:numFmt w:val="decimal"/>
+      <w:lvlText w:val="%7."/>
+      <w:lvlJc w:val="left"/>
+      <w:pPr>
+        <w:ind w:left="5040" w:hanging="360"/>
+      </w:pPr>
+    </w:lvl>
+    <w:lvl w:ilvl="7" w:tplc="04090019" w:tentative="1">
+      <w:start w:val="1"/>
+      <w:numFmt w:val="lowerLetter"/>
+      <w:lvlText w:val="%8."/>
+      <w:lvlJc w:val="left"/>
+      <w:pPr>
+        <w:ind w:left="5760" w:hanging="360"/>
+      </w:pPr>
+    </w:lvl>
+    <w:lvl w:ilvl="8" w:tplc="0409001B" w:tentative="1">
+      <w:start w:val="1"/>
+      <w:numFmt w:val="lowerRoman"/>
+      <w:lvlText w:val="%9."/>
+      <w:lvlJc w:val="right"/>
+      <w:pPr>
+        <w:ind w:left="6480" w:hanging="180"/>
+      </w:pPr>
+    </w:lvl>
+  </w:abstractNum>
+  <w:abstractNum w:abstractNumId="3">
+    <w:nsid w:val="226A65BF"/>
+    <w:multiLevelType w:val="hybridMultilevel"/>
+    <w:tmpl w:val="1170574C"/>
+    <w:lvl w:ilvl="0" w:tplc="04090011">
+      <w:start w:val="1"/>
+      <w:numFmt w:val="decimal"/>
+      <w:lvlText w:val="%1)"/>
+      <w:lvlJc w:val="left"/>
+      <w:pPr>
+        <w:ind w:left="720" w:hanging="360"/>
+      </w:pPr>
+      <w:rPr>
+        <w:rFonts w:hint="default"/>
+      </w:rPr>
+    </w:lvl>
+    <w:lvl w:ilvl="1" w:tplc="04090019" w:tentative="1">
+      <w:start w:val="1"/>
+      <w:numFmt w:val="lowerLetter"/>
+      <w:lvlText w:val="%2."/>
+      <w:lvlJc w:val="left"/>
+      <w:pPr>
+        <w:ind w:left="1440" w:hanging="360"/>
+      </w:pPr>
+    </w:lvl>
+    <w:lvl w:ilvl="2" w:tplc="0409001B" w:tentative="1">
+      <w:start w:val="1"/>
+      <w:numFmt w:val="lowerRoman"/>
+      <w:lvlText w:val="%3."/>
+      <w:lvlJc w:val="right"/>
+      <w:pPr>
+        <w:ind w:left="2160" w:hanging="180"/>
+      </w:pPr>
+    </w:lvl>
+    <w:lvl w:ilvl="3" w:tplc="0409000F" w:tentative="1">
+      <w:start w:val="1"/>
+      <w:numFmt w:val="decimal"/>
+      <w:lvlText w:val="%4."/>
+      <w:lvlJc w:val="left"/>
+      <w:pPr>
+        <w:ind w:left="2880" w:hanging="360"/>
+      </w:pPr>
+    </w:lvl>
+    <w:lvl w:ilvl="4" w:tplc="04090019" w:tentative="1">
+      <w:start w:val="1"/>
+      <w:numFmt w:val="lowerLetter"/>
+      <w:lvlText w:val="%5."/>
+      <w:lvlJc w:val="left"/>
+      <w:pPr>
+        <w:ind w:left="3600" w:hanging="360"/>
+      </w:pPr>
+    </w:lvl>
+    <w:lvl w:ilvl="5" w:tplc="0409001B" w:tentative="1">
+      <w:start w:val="1"/>
+      <w:numFmt w:val="lowerRoman"/>
+      <w:lvlText w:val="%6."/>
+      <w:lvlJc w:val="right"/>
+      <w:pPr>
+        <w:ind w:left="4320" w:hanging="180"/>
+      </w:pPr>
+    </w:lvl>
+    <w:lvl w:ilvl="6" w:tplc="0409000F" w:tentative="1">
+      <w:start w:val="1"/>
+      <w:numFmt w:val="decimal"/>
+      <w:lvlText w:val="%7."/>
+      <w:lvlJc w:val="left"/>
+      <w:pPr>
+        <w:ind w:left="5040" w:hanging="360"/>
+      </w:pPr>
+    </w:lvl>
+    <w:lvl w:ilvl="7" w:tplc="04090019" w:tentative="1">
+      <w:start w:val="1"/>
+      <w:numFmt w:val="lowerLetter"/>
+      <w:lvlText w:val="%8."/>
+      <w:lvlJc w:val="left"/>
+      <w:pPr>
+        <w:ind w:left="5760" w:hanging="360"/>
+      </w:pPr>
+    </w:lvl>
+    <w:lvl w:ilvl="8" w:tplc="0409001B" w:tentative="1">
+      <w:start w:val="1"/>
+      <w:numFmt w:val="lowerRoman"/>
+      <w:lvlText w:val="%9."/>
+      <w:lvlJc w:val="right"/>
+      <w:pPr>
+        <w:ind w:left="6480" w:hanging="180"/>
+      </w:pPr>
+    </w:lvl>
+  </w:abstractNum>
   <w:num w:numId="1">
     <w:abstractNumId w:val="0"/>
   </w:num>
   <w:num w:numId="2">
     <w:abstractNumId w:val="1"/>
+  </w:num>
+  <w:num w:numId="3">
+    <w:abstractNumId w:val="3"/>
+  </w:num>
+  <w:num w:numId="4">
+    <w:abstractNumId w:val="2"/>
   </w:num>
 </w:numbering>
 </file>

</xml_diff>

<commit_message>
PS 2 almost done.
</commit_message>
<xml_diff>
--- a/2 - Game Theory/PS 2.docx
+++ b/2 - Game Theory/PS 2.docx
@@ -1068,7 +1068,13 @@
         <w:t>better moves were generally when you try to minimize the number of edges of your color per node.</w:t>
       </w:r>
       <w:r>
-        <w:t xml:space="preserve"> This made the AI much more difficult, but I found</w:t>
+        <w:t xml:space="preserve"> This made the AI much more difficult, but </w:t>
+      </w:r>
+      <w:r>
+        <w:t>I could still beat it a decent amount of the time. Another observation I made, as</w:t>
+      </w:r>
+      <w:r>
+        <w:t xml:space="preserve"> more of a defensive playstyle, is that moves that maximize the number of your opponent’s edges coming out tend to be safer since you’re surrounding your edge with as few remaining edges as possible. Since your opponent holds them, it’s less likely you’ll be forced to make a triangle. By adding all of these tactics together, my program can now beat me the majority of the time.</w:t>
       </w:r>
       <w:bookmarkStart w:id="0" w:name="_GoBack"/>
       <w:bookmarkEnd w:id="0"/>
@@ -1132,6 +1138,7 @@
           <w:sz w:val="32"/>
           <w:szCs w:val="32"/>
         </w:rPr>
+        <w:lastRenderedPageBreak/>
         <w:drawing>
           <wp:inline distT="0" distB="0" distL="0" distR="0" wp14:anchorId="7C7F06FE" wp14:editId="6F4870D0">
             <wp:extent cx="6109335" cy="616808"/>
@@ -1212,7 +1219,6 @@
         </w:numPr>
       </w:pPr>
       <w:r>
-        <w:lastRenderedPageBreak/>
         <w:t xml:space="preserve">If the possible moves are examined from left to right, the alpha-beta game search algorithm will have to evaluate </w:t>
       </w:r>
       <w:r>

</xml_diff>